<commit_message>
Commit part about minikube hello app
</commit_message>
<xml_diff>
--- a/Assignment1 VM and RAID/DevOps2023-Pravdin-6412-Lab1.docx
+++ b/Assignment1 VM and RAID/DevOps2023-Pravdin-6412-Lab1.docx
@@ -1020,15 +1020,7 @@
           <w:sz w:val="28"/>
           <w:szCs w:val="28"/>
         </w:rPr>
-        <w:t>Правдин И.Д</w:t>
-      </w:r>
-      <w:r>
-        <w:rPr>
-          <w:rFonts w:ascii="Times New Roman" w:hAnsi="Times New Roman"/>
-          <w:sz w:val="28"/>
-          <w:szCs w:val="28"/>
-        </w:rPr>
-        <w:t>.</w:t>
+        <w:t>Правдин И.Д.</w:t>
       </w:r>
     </w:p>
     <w:p>
@@ -4070,9 +4062,6 @@
         </w:rPr>
       </w:pPr>
       <w:r>
-        <w:rPr>
-          <w:lang w:val="ru-RU"/>
-        </w:rPr>
         <w:t xml:space="preserve"> </w:t>
       </w:r>
       <w:r>
@@ -4321,14 +4310,12 @@
         </w:rPr>
         <w:t xml:space="preserve"> доступен по </w:t>
       </w:r>
-      <w:proofErr w:type="spellStart"/>
-      <w:r>
-        <w:rPr>
-          <w:lang w:val="ru-RU"/>
-        </w:rPr>
-        <w:t>адрессу</w:t>
-      </w:r>
-      <w:proofErr w:type="spellEnd"/>
+      <w:r>
+        <w:rPr>
+          <w:lang w:val="ru-RU"/>
+        </w:rPr>
+        <w:t>адресу</w:t>
+      </w:r>
       <w:r>
         <w:rPr>
           <w:lang w:val="ru-RU"/>
@@ -4358,7 +4345,7 @@
       </w:r>
       <w:r>
         <w:rPr>
-          <w:lang w:val="ru-RU"/>
+          <w:noProof/>
         </w:rPr>
         <w:drawing>
           <wp:inline distT="0" distB="0" distL="0" distR="0" wp14:anchorId="632907C0" wp14:editId="6201537A">
@@ -4396,8 +4383,396 @@
           </wp:inline>
         </w:drawing>
       </w:r>
+    </w:p>
+    <w:p>
+      <w:pPr>
+        <w:pStyle w:val="Heading1"/>
+      </w:pPr>
+      <w:r>
+        <w:rPr>
+          <w:lang w:val="ru-RU"/>
+        </w:rPr>
+        <w:t xml:space="preserve">Запуск </w:t>
+      </w:r>
+      <w:r>
+        <w:t>hello-</w:t>
+      </w:r>
+      <w:proofErr w:type="spellStart"/>
+      <w:r>
+        <w:t>minikube</w:t>
+      </w:r>
+      <w:proofErr w:type="spellEnd"/>
+    </w:p>
+    <w:p>
+      <w:pPr>
+        <w:pStyle w:val="ListParagraph"/>
+        <w:numPr>
+          <w:ilvl w:val="0"/>
+          <w:numId w:val="13"/>
+        </w:numPr>
+        <w:rPr>
+          <w:lang w:val="ru-RU"/>
+        </w:rPr>
+      </w:pPr>
+      <w:r>
+        <w:rPr>
+          <w:lang w:val="ru-RU"/>
+        </w:rPr>
+        <w:t xml:space="preserve">Создаем </w:t>
+      </w:r>
+      <w:r>
+        <w:rPr>
+          <w:bdr w:val="none" w:sz="0" w:space="0" w:color="auto" w:frame="1"/>
+        </w:rPr>
+        <w:t xml:space="preserve">hello-node </w:t>
+      </w:r>
+      <w:r>
+        <w:t>deployment.</w:t>
+      </w:r>
+    </w:p>
+    <w:tbl>
+      <w:tblPr>
+        <w:tblStyle w:val="TableGrid"/>
+        <w:tblW w:w="0" w:type="auto"/>
+        <w:tblInd w:w="720" w:type="dxa"/>
+        <w:tblLook w:val="04A0" w:firstRow="1" w:lastRow="0" w:firstColumn="1" w:lastColumn="0" w:noHBand="0" w:noVBand="1"/>
+      </w:tblPr>
+      <w:tblGrid>
+        <w:gridCol w:w="8630"/>
+      </w:tblGrid>
+      <w:tr>
+        <w:tc>
+          <w:tcPr>
+            <w:tcW w:w="9350" w:type="dxa"/>
+          </w:tcPr>
+          <w:p>
+            <w:pPr>
+              <w:pStyle w:val="Codestyle"/>
+              <w:rPr>
+                <w:bdr w:val="none" w:sz="0" w:space="0" w:color="auto" w:frame="1"/>
+              </w:rPr>
+            </w:pPr>
+            <w:proofErr w:type="spellStart"/>
+            <w:r>
+              <w:rPr>
+                <w:bdr w:val="none" w:sz="0" w:space="0" w:color="auto" w:frame="1"/>
+              </w:rPr>
+              <w:t>kubectl</w:t>
+            </w:r>
+            <w:proofErr w:type="spellEnd"/>
+            <w:r>
+              <w:rPr>
+                <w:bdr w:val="none" w:sz="0" w:space="0" w:color="auto" w:frame="1"/>
+              </w:rPr>
+              <w:t xml:space="preserve"> create deployment hello-node --image</w:t>
+            </w:r>
+            <w:r>
+              <w:rPr>
+                <w:color w:val="666666"/>
+                <w:bdr w:val="none" w:sz="0" w:space="0" w:color="auto" w:frame="1"/>
+              </w:rPr>
+              <w:t>=</w:t>
+            </w:r>
+            <w:r>
+              <w:rPr>
+                <w:bdr w:val="none" w:sz="0" w:space="0" w:color="auto" w:frame="1"/>
+              </w:rPr>
+              <w:t>registry.k8s.io/e2e-test-images/agnhost:2.39 -- /</w:t>
+            </w:r>
+            <w:proofErr w:type="spellStart"/>
+            <w:r>
+              <w:rPr>
+                <w:bdr w:val="none" w:sz="0" w:space="0" w:color="auto" w:frame="1"/>
+              </w:rPr>
+              <w:t>agnhost</w:t>
+            </w:r>
+            <w:proofErr w:type="spellEnd"/>
+            <w:r>
+              <w:rPr>
+                <w:bdr w:val="none" w:sz="0" w:space="0" w:color="auto" w:frame="1"/>
+              </w:rPr>
+              <w:t xml:space="preserve"> </w:t>
+            </w:r>
+            <w:proofErr w:type="spellStart"/>
+            <w:r>
+              <w:rPr>
+                <w:bdr w:val="none" w:sz="0" w:space="0" w:color="auto" w:frame="1"/>
+              </w:rPr>
+              <w:t>netexec</w:t>
+            </w:r>
+            <w:proofErr w:type="spellEnd"/>
+            <w:r>
+              <w:rPr>
+                <w:bdr w:val="none" w:sz="0" w:space="0" w:color="auto" w:frame="1"/>
+              </w:rPr>
+              <w:t xml:space="preserve"> --http-port</w:t>
+            </w:r>
+            <w:r>
+              <w:rPr>
+                <w:color w:val="666666"/>
+                <w:bdr w:val="none" w:sz="0" w:space="0" w:color="auto" w:frame="1"/>
+              </w:rPr>
+              <w:t>=8080</w:t>
+            </w:r>
+          </w:p>
+        </w:tc>
+      </w:tr>
+    </w:tbl>
+    <w:p>
+      <w:pPr>
+        <w:pStyle w:val="ListParagraph"/>
+        <w:numPr>
+          <w:ilvl w:val="0"/>
+          <w:numId w:val="13"/>
+        </w:numPr>
+      </w:pPr>
+      <w:r>
+        <w:rPr>
+          <w:lang w:val="ru-RU"/>
+        </w:rPr>
+        <w:t>Создаем</w:t>
+      </w:r>
+      <w:r>
+        <w:t xml:space="preserve"> </w:t>
+      </w:r>
+      <w:r>
+        <w:t xml:space="preserve">service </w:t>
+      </w:r>
+      <w:r>
+        <w:rPr>
+          <w:lang w:val="ru-RU"/>
+        </w:rPr>
+        <w:t>на</w:t>
+      </w:r>
+      <w:r>
+        <w:t xml:space="preserve"> </w:t>
+      </w:r>
+      <w:r>
+        <w:rPr>
+          <w:bdr w:val="none" w:sz="0" w:space="0" w:color="auto" w:frame="1"/>
+        </w:rPr>
+        <w:t>hello-node</w:t>
+      </w:r>
+      <w:r>
+        <w:rPr>
+          <w:bdr w:val="none" w:sz="0" w:space="0" w:color="auto" w:frame="1"/>
+        </w:rPr>
+        <w:t xml:space="preserve"> </w:t>
+      </w:r>
+      <w:r>
+        <w:t>deployment</w:t>
+      </w:r>
+      <w:r>
+        <w:t>.</w:t>
+      </w:r>
+    </w:p>
+    <w:tbl>
+      <w:tblPr>
+        <w:tblStyle w:val="TableGrid"/>
+        <w:tblW w:w="0" w:type="auto"/>
+        <w:tblInd w:w="720" w:type="dxa"/>
+        <w:tblLook w:val="04A0" w:firstRow="1" w:lastRow="0" w:firstColumn="1" w:lastColumn="0" w:noHBand="0" w:noVBand="1"/>
+      </w:tblPr>
+      <w:tblGrid>
+        <w:gridCol w:w="8630"/>
+      </w:tblGrid>
+      <w:tr>
+        <w:tc>
+          <w:tcPr>
+            <w:tcW w:w="9350" w:type="dxa"/>
+          </w:tcPr>
+          <w:p>
+            <w:pPr>
+              <w:pStyle w:val="Codestyle"/>
+            </w:pPr>
+            <w:proofErr w:type="spellStart"/>
+            <w:r>
+              <w:t>kubectl</w:t>
+            </w:r>
+            <w:proofErr w:type="spellEnd"/>
+            <w:r>
+              <w:t xml:space="preserve"> expose deployment hello-node --type=</w:t>
+            </w:r>
+            <w:proofErr w:type="spellStart"/>
+            <w:r>
+              <w:t>LoadBalancer</w:t>
+            </w:r>
+            <w:proofErr w:type="spellEnd"/>
+            <w:r>
+              <w:t xml:space="preserve"> --port=8080</w:t>
+            </w:r>
+          </w:p>
+        </w:tc>
+      </w:tr>
+    </w:tbl>
+    <w:p>
+      <w:pPr>
+        <w:pStyle w:val="ListParagraph"/>
+        <w:numPr>
+          <w:ilvl w:val="0"/>
+          <w:numId w:val="13"/>
+        </w:numPr>
+        <w:rPr>
+          <w:lang w:val="ru-RU"/>
+        </w:rPr>
+      </w:pPr>
+      <w:r>
+        <w:rPr>
+          <w:lang w:val="ru-RU"/>
+        </w:rPr>
+        <w:t xml:space="preserve">Делаем </w:t>
+      </w:r>
+      <w:r>
+        <w:t>port</w:t>
+      </w:r>
+      <w:r>
+        <w:rPr>
+          <w:lang w:val="ru-RU"/>
+        </w:rPr>
+        <w:t>-</w:t>
+      </w:r>
+      <w:r>
+        <w:t>forward</w:t>
+      </w:r>
+      <w:r>
+        <w:rPr>
+          <w:lang w:val="ru-RU"/>
+        </w:rPr>
+        <w:t xml:space="preserve"> </w:t>
+      </w:r>
+      <w:r>
+        <w:rPr>
+          <w:lang w:val="ru-RU"/>
+        </w:rPr>
+        <w:t>созданного сервиса.</w:t>
+      </w:r>
+    </w:p>
+    <w:tbl>
+      <w:tblPr>
+        <w:tblStyle w:val="TableGrid"/>
+        <w:tblW w:w="0" w:type="auto"/>
+        <w:tblInd w:w="720" w:type="dxa"/>
+        <w:tblLook w:val="04A0" w:firstRow="1" w:lastRow="0" w:firstColumn="1" w:lastColumn="0" w:noHBand="0" w:noVBand="1"/>
+      </w:tblPr>
+      <w:tblGrid>
+        <w:gridCol w:w="8630"/>
+      </w:tblGrid>
+      <w:tr>
+        <w:tc>
+          <w:tcPr>
+            <w:tcW w:w="9350" w:type="dxa"/>
+          </w:tcPr>
+          <w:p>
+            <w:pPr>
+              <w:pStyle w:val="Codestyle"/>
+            </w:pPr>
+            <w:proofErr w:type="spellStart"/>
+            <w:r>
+              <w:t>kubectl</w:t>
+            </w:r>
+            <w:proofErr w:type="spellEnd"/>
+            <w:r>
+              <w:t xml:space="preserve"> port-forward service/hello-node 8080:8080 --address 0.0.0.0</w:t>
+            </w:r>
+          </w:p>
+        </w:tc>
+      </w:tr>
+    </w:tbl>
+    <w:p>
+      <w:pPr>
+        <w:pStyle w:val="ListParagraph"/>
+        <w:numPr>
+          <w:ilvl w:val="0"/>
+          <w:numId w:val="13"/>
+        </w:numPr>
+        <w:rPr>
+          <w:lang w:val="ru-RU"/>
+        </w:rPr>
+      </w:pPr>
+      <w:r>
+        <w:rPr>
+          <w:lang w:val="ru-RU"/>
+        </w:rPr>
+        <w:t xml:space="preserve">Ответ приложения доступен по адресу </w:t>
+      </w:r>
+      <w:hyperlink r:id="rId8" w:history="1">
+        <w:r>
+          <w:rPr>
+            <w:rStyle w:val="Hyperlink"/>
+          </w:rPr>
+          <w:t>http</w:t>
+        </w:r>
+        <w:r>
+          <w:rPr>
+            <w:rStyle w:val="Hyperlink"/>
+            <w:lang w:val="ru-RU"/>
+          </w:rPr>
+          <w:t>://192.168.1.46:</w:t>
+        </w:r>
+        <w:r>
+          <w:rPr>
+            <w:rStyle w:val="Hyperlink"/>
+            <w:lang w:val="ru-RU"/>
+          </w:rPr>
+          <w:t>8080</w:t>
+        </w:r>
+      </w:hyperlink>
+      <w:r>
+        <w:rPr>
+          <w:lang w:val="ru-RU"/>
+        </w:rPr>
+        <w:t>.</w:t>
+      </w:r>
+    </w:p>
+    <w:p>
+      <w:pPr>
+        <w:pStyle w:val="ListParagraph"/>
+        <w:rPr>
+          <w:lang w:val="ru-RU"/>
+        </w:rPr>
+      </w:pPr>
       <w:bookmarkStart w:id="0" w:name="_GoBack"/>
       <w:bookmarkEnd w:id="0"/>
+      <w:r>
+        <w:rPr>
+          <w:lang w:val="ru-RU"/>
+        </w:rPr>
+        <w:drawing>
+          <wp:inline distT="0" distB="0" distL="0" distR="0" wp14:anchorId="37D1A914" wp14:editId="27D7E85C">
+            <wp:extent cx="5943600" cy="869315"/>
+            <wp:effectExtent l="0" t="0" r="0" b="6985"/>
+            <wp:docPr id="2" name="Picture 2"/>
+            <wp:cNvGraphicFramePr>
+              <a:graphicFrameLocks xmlns:a="http://schemas.openxmlformats.org/drawingml/2006/main" noChangeAspect="1"/>
+            </wp:cNvGraphicFramePr>
+            <a:graphic xmlns:a="http://schemas.openxmlformats.org/drawingml/2006/main">
+              <a:graphicData uri="http://schemas.openxmlformats.org/drawingml/2006/picture">
+                <pic:pic xmlns:pic="http://schemas.openxmlformats.org/drawingml/2006/picture">
+                  <pic:nvPicPr>
+                    <pic:cNvPr id="1" name=""/>
+                    <pic:cNvPicPr/>
+                  </pic:nvPicPr>
+                  <pic:blipFill>
+                    <a:blip r:embed="rId9"/>
+                    <a:stretch>
+                      <a:fillRect/>
+                    </a:stretch>
+                  </pic:blipFill>
+                  <pic:spPr>
+                    <a:xfrm>
+                      <a:off x="0" y="0"/>
+                      <a:ext cx="5943600" cy="869315"/>
+                    </a:xfrm>
+                    <a:prstGeom prst="rect">
+                      <a:avLst/>
+                    </a:prstGeom>
+                  </pic:spPr>
+                </pic:pic>
+              </a:graphicData>
+            </a:graphic>
+          </wp:inline>
+        </w:drawing>
+      </w:r>
     </w:p>
     <w:sectPr>
       <w:pgSz w:w="12240" w:h="15840"/>
@@ -4614,6 +4989,119 @@
     </w:lvl>
   </w:abstractNum>
   <w:abstractNum w:abstractNumId="2" w15:restartNumberingAfterBreak="0">
+    <w:nsid w:val="224B5D01"/>
+    <w:multiLevelType w:val="multilevel"/>
+    <w:tmpl w:val="855A6596"/>
+    <w:lvl w:ilvl="0">
+      <w:start w:val="1"/>
+      <w:numFmt w:val="decimal"/>
+      <w:lvlText w:val="%1."/>
+      <w:lvlJc w:val="left"/>
+      <w:pPr>
+        <w:tabs>
+          <w:tab w:val="num" w:pos="720"/>
+        </w:tabs>
+        <w:ind w:left="720" w:hanging="360"/>
+      </w:pPr>
+    </w:lvl>
+    <w:lvl w:ilvl="1" w:tentative="1">
+      <w:start w:val="1"/>
+      <w:numFmt w:val="decimal"/>
+      <w:lvlText w:val="%2."/>
+      <w:lvlJc w:val="left"/>
+      <w:pPr>
+        <w:tabs>
+          <w:tab w:val="num" w:pos="1440"/>
+        </w:tabs>
+        <w:ind w:left="1440" w:hanging="360"/>
+      </w:pPr>
+    </w:lvl>
+    <w:lvl w:ilvl="2" w:tentative="1">
+      <w:start w:val="1"/>
+      <w:numFmt w:val="decimal"/>
+      <w:lvlText w:val="%3."/>
+      <w:lvlJc w:val="left"/>
+      <w:pPr>
+        <w:tabs>
+          <w:tab w:val="num" w:pos="2160"/>
+        </w:tabs>
+        <w:ind w:left="2160" w:hanging="360"/>
+      </w:pPr>
+    </w:lvl>
+    <w:lvl w:ilvl="3" w:tentative="1">
+      <w:start w:val="1"/>
+      <w:numFmt w:val="decimal"/>
+      <w:lvlText w:val="%4."/>
+      <w:lvlJc w:val="left"/>
+      <w:pPr>
+        <w:tabs>
+          <w:tab w:val="num" w:pos="2880"/>
+        </w:tabs>
+        <w:ind w:left="2880" w:hanging="360"/>
+      </w:pPr>
+    </w:lvl>
+    <w:lvl w:ilvl="4" w:tentative="1">
+      <w:start w:val="1"/>
+      <w:numFmt w:val="decimal"/>
+      <w:lvlText w:val="%5."/>
+      <w:lvlJc w:val="left"/>
+      <w:pPr>
+        <w:tabs>
+          <w:tab w:val="num" w:pos="3600"/>
+        </w:tabs>
+        <w:ind w:left="3600" w:hanging="360"/>
+      </w:pPr>
+    </w:lvl>
+    <w:lvl w:ilvl="5" w:tentative="1">
+      <w:start w:val="1"/>
+      <w:numFmt w:val="decimal"/>
+      <w:lvlText w:val="%6."/>
+      <w:lvlJc w:val="left"/>
+      <w:pPr>
+        <w:tabs>
+          <w:tab w:val="num" w:pos="4320"/>
+        </w:tabs>
+        <w:ind w:left="4320" w:hanging="360"/>
+      </w:pPr>
+    </w:lvl>
+    <w:lvl w:ilvl="6" w:tentative="1">
+      <w:start w:val="1"/>
+      <w:numFmt w:val="decimal"/>
+      <w:lvlText w:val="%7."/>
+      <w:lvlJc w:val="left"/>
+      <w:pPr>
+        <w:tabs>
+          <w:tab w:val="num" w:pos="5040"/>
+        </w:tabs>
+        <w:ind w:left="5040" w:hanging="360"/>
+      </w:pPr>
+    </w:lvl>
+    <w:lvl w:ilvl="7" w:tentative="1">
+      <w:start w:val="1"/>
+      <w:numFmt w:val="decimal"/>
+      <w:lvlText w:val="%8."/>
+      <w:lvlJc w:val="left"/>
+      <w:pPr>
+        <w:tabs>
+          <w:tab w:val="num" w:pos="5760"/>
+        </w:tabs>
+        <w:ind w:left="5760" w:hanging="360"/>
+      </w:pPr>
+    </w:lvl>
+    <w:lvl w:ilvl="8" w:tentative="1">
+      <w:start w:val="1"/>
+      <w:numFmt w:val="decimal"/>
+      <w:lvlText w:val="%9."/>
+      <w:lvlJc w:val="left"/>
+      <w:pPr>
+        <w:tabs>
+          <w:tab w:val="num" w:pos="6480"/>
+        </w:tabs>
+        <w:ind w:left="6480" w:hanging="360"/>
+      </w:pPr>
+    </w:lvl>
+  </w:abstractNum>
+  <w:abstractNum w:abstractNumId="3" w15:restartNumberingAfterBreak="0">
     <w:nsid w:val="257660BD"/>
     <w:multiLevelType w:val="hybridMultilevel"/>
     <w:tmpl w:val="7F660E88"/>
@@ -4702,7 +5190,7 @@
       </w:pPr>
     </w:lvl>
   </w:abstractNum>
-  <w:abstractNum w:abstractNumId="3" w15:restartNumberingAfterBreak="0">
+  <w:abstractNum w:abstractNumId="4" w15:restartNumberingAfterBreak="0">
     <w:nsid w:val="29277B30"/>
     <w:multiLevelType w:val="hybridMultilevel"/>
     <w:tmpl w:val="51766C3A"/>
@@ -4788,7 +5276,7 @@
       </w:pPr>
     </w:lvl>
   </w:abstractNum>
-  <w:abstractNum w:abstractNumId="4" w15:restartNumberingAfterBreak="0">
+  <w:abstractNum w:abstractNumId="5" w15:restartNumberingAfterBreak="0">
     <w:nsid w:val="3E1437BF"/>
     <w:multiLevelType w:val="hybridMultilevel"/>
     <w:tmpl w:val="1742C386"/>
@@ -4877,7 +5365,7 @@
       </w:pPr>
     </w:lvl>
   </w:abstractNum>
-  <w:abstractNum w:abstractNumId="5" w15:restartNumberingAfterBreak="0">
+  <w:abstractNum w:abstractNumId="6" w15:restartNumberingAfterBreak="0">
     <w:nsid w:val="481C0DB5"/>
     <w:multiLevelType w:val="hybridMultilevel"/>
     <w:tmpl w:val="16005B34"/>
@@ -4966,7 +5454,7 @@
       </w:pPr>
     </w:lvl>
   </w:abstractNum>
-  <w:abstractNum w:abstractNumId="6" w15:restartNumberingAfterBreak="0">
+  <w:abstractNum w:abstractNumId="7" w15:restartNumberingAfterBreak="0">
     <w:nsid w:val="4E206DD4"/>
     <w:multiLevelType w:val="multilevel"/>
     <w:tmpl w:val="4A2CD152"/>
@@ -5079,7 +5567,93 @@
       </w:pPr>
     </w:lvl>
   </w:abstractNum>
-  <w:abstractNum w:abstractNumId="7" w15:restartNumberingAfterBreak="0">
+  <w:abstractNum w:abstractNumId="8" w15:restartNumberingAfterBreak="0">
+    <w:nsid w:val="56960F5D"/>
+    <w:multiLevelType w:val="hybridMultilevel"/>
+    <w:tmpl w:val="0C9AB684"/>
+    <w:lvl w:ilvl="0" w:tplc="0409000F">
+      <w:start w:val="1"/>
+      <w:numFmt w:val="decimal"/>
+      <w:lvlText w:val="%1."/>
+      <w:lvlJc w:val="left"/>
+      <w:pPr>
+        <w:ind w:left="720" w:hanging="360"/>
+      </w:pPr>
+    </w:lvl>
+    <w:lvl w:ilvl="1" w:tplc="04090019" w:tentative="1">
+      <w:start w:val="1"/>
+      <w:numFmt w:val="lowerLetter"/>
+      <w:lvlText w:val="%2."/>
+      <w:lvlJc w:val="left"/>
+      <w:pPr>
+        <w:ind w:left="1440" w:hanging="360"/>
+      </w:pPr>
+    </w:lvl>
+    <w:lvl w:ilvl="2" w:tplc="0409001B" w:tentative="1">
+      <w:start w:val="1"/>
+      <w:numFmt w:val="lowerRoman"/>
+      <w:lvlText w:val="%3."/>
+      <w:lvlJc w:val="right"/>
+      <w:pPr>
+        <w:ind w:left="2160" w:hanging="180"/>
+      </w:pPr>
+    </w:lvl>
+    <w:lvl w:ilvl="3" w:tplc="0409000F" w:tentative="1">
+      <w:start w:val="1"/>
+      <w:numFmt w:val="decimal"/>
+      <w:lvlText w:val="%4."/>
+      <w:lvlJc w:val="left"/>
+      <w:pPr>
+        <w:ind w:left="2880" w:hanging="360"/>
+      </w:pPr>
+    </w:lvl>
+    <w:lvl w:ilvl="4" w:tplc="04090019" w:tentative="1">
+      <w:start w:val="1"/>
+      <w:numFmt w:val="lowerLetter"/>
+      <w:lvlText w:val="%5."/>
+      <w:lvlJc w:val="left"/>
+      <w:pPr>
+        <w:ind w:left="3600" w:hanging="360"/>
+      </w:pPr>
+    </w:lvl>
+    <w:lvl w:ilvl="5" w:tplc="0409001B" w:tentative="1">
+      <w:start w:val="1"/>
+      <w:numFmt w:val="lowerRoman"/>
+      <w:lvlText w:val="%6."/>
+      <w:lvlJc w:val="right"/>
+      <w:pPr>
+        <w:ind w:left="4320" w:hanging="180"/>
+      </w:pPr>
+    </w:lvl>
+    <w:lvl w:ilvl="6" w:tplc="0409000F" w:tentative="1">
+      <w:start w:val="1"/>
+      <w:numFmt w:val="decimal"/>
+      <w:lvlText w:val="%7."/>
+      <w:lvlJc w:val="left"/>
+      <w:pPr>
+        <w:ind w:left="5040" w:hanging="360"/>
+      </w:pPr>
+    </w:lvl>
+    <w:lvl w:ilvl="7" w:tplc="04090019" w:tentative="1">
+      <w:start w:val="1"/>
+      <w:numFmt w:val="lowerLetter"/>
+      <w:lvlText w:val="%8."/>
+      <w:lvlJc w:val="left"/>
+      <w:pPr>
+        <w:ind w:left="5760" w:hanging="360"/>
+      </w:pPr>
+    </w:lvl>
+    <w:lvl w:ilvl="8" w:tplc="0409001B" w:tentative="1">
+      <w:start w:val="1"/>
+      <w:numFmt w:val="lowerRoman"/>
+      <w:lvlText w:val="%9."/>
+      <w:lvlJc w:val="right"/>
+      <w:pPr>
+        <w:ind w:left="6480" w:hanging="180"/>
+      </w:pPr>
+    </w:lvl>
+  </w:abstractNum>
+  <w:abstractNum w:abstractNumId="9" w15:restartNumberingAfterBreak="0">
     <w:nsid w:val="5E0A74E7"/>
     <w:multiLevelType w:val="hybridMultilevel"/>
     <w:tmpl w:val="0616C084"/>
@@ -5168,7 +5742,7 @@
       </w:pPr>
     </w:lvl>
   </w:abstractNum>
-  <w:abstractNum w:abstractNumId="8" w15:restartNumberingAfterBreak="0">
+  <w:abstractNum w:abstractNumId="10" w15:restartNumberingAfterBreak="0">
     <w:nsid w:val="6A7B4880"/>
     <w:multiLevelType w:val="hybridMultilevel"/>
     <w:tmpl w:val="56403104"/>
@@ -5257,7 +5831,7 @@
       </w:pPr>
     </w:lvl>
   </w:abstractNum>
-  <w:abstractNum w:abstractNumId="9" w15:restartNumberingAfterBreak="0">
+  <w:abstractNum w:abstractNumId="11" w15:restartNumberingAfterBreak="0">
     <w:nsid w:val="7033279E"/>
     <w:multiLevelType w:val="hybridMultilevel"/>
     <w:tmpl w:val="ECBECBBA"/>
@@ -5346,7 +5920,7 @@
       </w:pPr>
     </w:lvl>
   </w:abstractNum>
-  <w:abstractNum w:abstractNumId="10" w15:restartNumberingAfterBreak="0">
+  <w:abstractNum w:abstractNumId="12" w15:restartNumberingAfterBreak="0">
     <w:nsid w:val="726E3C6D"/>
     <w:multiLevelType w:val="hybridMultilevel"/>
     <w:tmpl w:val="BA6671CE"/>
@@ -5432,7 +6006,7 @@
       </w:pPr>
     </w:lvl>
   </w:abstractNum>
-  <w:abstractNum w:abstractNumId="11" w15:restartNumberingAfterBreak="0">
+  <w:abstractNum w:abstractNumId="13" w15:restartNumberingAfterBreak="0">
     <w:nsid w:val="754A60D9"/>
     <w:multiLevelType w:val="hybridMultilevel"/>
     <w:tmpl w:val="5000994C"/>
@@ -5522,40 +6096,46 @@
     </w:lvl>
   </w:abstractNum>
   <w:num w:numId="1">
-    <w:abstractNumId w:val="10"/>
+    <w:abstractNumId w:val="12"/>
   </w:num>
   <w:num w:numId="2">
+    <w:abstractNumId w:val="4"/>
+  </w:num>
+  <w:num w:numId="3">
     <w:abstractNumId w:val="3"/>
   </w:num>
-  <w:num w:numId="3">
-    <w:abstractNumId w:val="2"/>
+  <w:num w:numId="4">
+    <w:abstractNumId w:val="11"/>
   </w:num>
-  <w:num w:numId="4">
+  <w:num w:numId="5">
     <w:abstractNumId w:val="9"/>
   </w:num>
-  <w:num w:numId="5">
-    <w:abstractNumId w:val="7"/>
-  </w:num>
   <w:num w:numId="6">
-    <w:abstractNumId w:val="4"/>
+    <w:abstractNumId w:val="5"/>
   </w:num>
   <w:num w:numId="7">
     <w:abstractNumId w:val="0"/>
   </w:num>
   <w:num w:numId="8">
-    <w:abstractNumId w:val="11"/>
+    <w:abstractNumId w:val="13"/>
   </w:num>
   <w:num w:numId="9">
-    <w:abstractNumId w:val="8"/>
+    <w:abstractNumId w:val="10"/>
   </w:num>
   <w:num w:numId="10">
-    <w:abstractNumId w:val="5"/>
+    <w:abstractNumId w:val="6"/>
   </w:num>
   <w:num w:numId="11">
-    <w:abstractNumId w:val="6"/>
+    <w:abstractNumId w:val="7"/>
   </w:num>
   <w:num w:numId="12">
     <w:abstractNumId w:val="1"/>
+  </w:num>
+  <w:num w:numId="13">
+    <w:abstractNumId w:val="8"/>
+  </w:num>
+  <w:num w:numId="14">
+    <w:abstractNumId w:val="2"/>
   </w:num>
 </w:numbering>
 </file>
@@ -6005,6 +6585,7 @@
   <w:style w:type="character" w:default="1" w:styleId="DefaultParagraphFont">
     <w:name w:val="Default Paragraph Font"/>
     <w:uiPriority w:val="1"/>
+    <w:semiHidden/>
     <w:unhideWhenUsed/>
   </w:style>
   <w:style w:type="table" w:default="1" w:styleId="TableNormal">

</xml_diff>

<commit_message>
Add packer part for lab1
</commit_message>
<xml_diff>
--- a/Assignment1 VM and RAID/DevOps2023-Pravdin-6412-Lab1.docx
+++ b/Assignment1 VM and RAID/DevOps2023-Pravdin-6412-Lab1.docx
@@ -412,6 +412,23 @@
         <w:t>minikube</w:t>
       </w:r>
       <w:proofErr w:type="spellEnd"/>
+      <w:r>
+        <w:rPr>
+          <w:rFonts w:ascii="Times New Roman" w:hAnsi="Times New Roman"/>
+          <w:sz w:val="28"/>
+          <w:szCs w:val="28"/>
+        </w:rPr>
+        <w:t xml:space="preserve"> + </w:t>
+      </w:r>
+      <w:r>
+        <w:rPr>
+          <w:rFonts w:ascii="Times New Roman" w:hAnsi="Times New Roman"/>
+          <w:sz w:val="28"/>
+          <w:szCs w:val="28"/>
+          <w:lang w:val="en-US"/>
+        </w:rPr>
+        <w:t>Packer</w:t>
+      </w:r>
       <w:r>
         <w:rPr>
           <w:rFonts w:ascii="Times New Roman" w:hAnsi="Times New Roman"/>
@@ -1383,6 +1400,70 @@
       </w:r>
       <w:r>
         <w:t>hello-</w:t>
+      </w:r>
+      <w:proofErr w:type="spellStart"/>
+      <w:r>
+        <w:t>minikube</w:t>
+      </w:r>
+      <w:proofErr w:type="spellEnd"/>
+    </w:p>
+    <w:p>
+      <w:pPr>
+        <w:pStyle w:val="ListParagraph"/>
+        <w:numPr>
+          <w:ilvl w:val="0"/>
+          <w:numId w:val="2"/>
+        </w:numPr>
+        <w:rPr>
+          <w:lang w:val="ru-RU"/>
+        </w:rPr>
+      </w:pPr>
+      <w:r>
+        <w:rPr>
+          <w:lang w:val="ru-RU"/>
+        </w:rPr>
+        <w:t xml:space="preserve">Создать </w:t>
+      </w:r>
+      <w:proofErr w:type="spellStart"/>
+      <w:r>
+        <w:t>ovf</w:t>
+      </w:r>
+      <w:proofErr w:type="spellEnd"/>
+      <w:r>
+        <w:rPr>
+          <w:lang w:val="ru-RU"/>
+        </w:rPr>
+        <w:t xml:space="preserve"> </w:t>
+      </w:r>
+      <w:r>
+        <w:rPr>
+          <w:lang w:val="ru-RU"/>
+        </w:rPr>
+        <w:t xml:space="preserve">файл с </w:t>
+      </w:r>
+      <w:r>
+        <w:t>Ubuntu</w:t>
+      </w:r>
+      <w:r>
+        <w:rPr>
+          <w:lang w:val="ru-RU"/>
+        </w:rPr>
+        <w:t xml:space="preserve"> </w:t>
+      </w:r>
+      <w:r>
+        <w:t>Server</w:t>
+      </w:r>
+      <w:r>
+        <w:rPr>
+          <w:lang w:val="ru-RU"/>
+        </w:rPr>
+        <w:t xml:space="preserve"> </w:t>
+      </w:r>
+      <w:r>
+        <w:rPr>
+          <w:lang w:val="ru-RU"/>
+        </w:rPr>
+        <w:t xml:space="preserve">и установленным </w:t>
       </w:r>
       <w:proofErr w:type="spellStart"/>
       <w:r>
@@ -2237,6 +2318,7 @@
               <w:pStyle w:val="Codestyle"/>
             </w:pPr>
             <w:r>
+              <w:lastRenderedPageBreak/>
               <w:t>echo '/dev/md0 /</w:t>
             </w:r>
             <w:proofErr w:type="spellStart"/>
@@ -2295,7 +2377,6 @@
         <w:rPr>
           <w:lang w:val="ru-RU"/>
         </w:rPr>
-        <w:lastRenderedPageBreak/>
         <w:t>Тестирование массива прошло успешно: при отключении одного из дисков данные остаются доступными.</w:t>
       </w:r>
     </w:p>
@@ -3106,6 +3187,7 @@
         <w:rPr>
           <w:lang w:val="ru-RU"/>
         </w:rPr>
+        <w:lastRenderedPageBreak/>
         <w:t xml:space="preserve">Добавление текущего юзера в группу </w:t>
       </w:r>
       <w:proofErr w:type="spellStart"/>
@@ -3287,7 +3369,6 @@
         <w:rPr>
           <w:lang w:val="ru-RU"/>
         </w:rPr>
-        <w:lastRenderedPageBreak/>
         <w:t xml:space="preserve">Старт </w:t>
       </w:r>
       <w:proofErr w:type="spellStart"/>
@@ -4551,13 +4632,7 @@
         <w:rPr>
           <w:bdr w:val="none" w:sz="0" w:space="0" w:color="auto" w:frame="1"/>
         </w:rPr>
-        <w:t>hello-node</w:t>
-      </w:r>
-      <w:r>
-        <w:rPr>
-          <w:bdr w:val="none" w:sz="0" w:space="0" w:color="auto" w:frame="1"/>
-        </w:rPr>
-        <w:t xml:space="preserve"> </w:t>
+        <w:t xml:space="preserve">hello-node </w:t>
       </w:r>
       <w:r>
         <w:t>deployment</w:t>
@@ -4731,11 +4806,9 @@
           <w:lang w:val="ru-RU"/>
         </w:rPr>
       </w:pPr>
-      <w:bookmarkStart w:id="0" w:name="_GoBack"/>
-      <w:bookmarkEnd w:id="0"/>
-      <w:r>
-        <w:rPr>
-          <w:lang w:val="ru-RU"/>
+      <w:r>
+        <w:rPr>
+          <w:noProof/>
         </w:rPr>
         <w:drawing>
           <wp:inline distT="0" distB="0" distL="0" distR="0" wp14:anchorId="37D1A914" wp14:editId="27D7E85C">
@@ -4774,6 +4847,1350 @@
         </w:drawing>
       </w:r>
     </w:p>
+    <w:p>
+      <w:pPr>
+        <w:pStyle w:val="Heading1"/>
+        <w:rPr>
+          <w:lang w:val="ru-RU"/>
+        </w:rPr>
+      </w:pPr>
+      <w:r>
+        <w:rPr>
+          <w:lang w:val="ru-RU"/>
+        </w:rPr>
+        <w:t xml:space="preserve">Создание </w:t>
+      </w:r>
+      <w:proofErr w:type="spellStart"/>
+      <w:r>
+        <w:t>ovf</w:t>
+      </w:r>
+      <w:proofErr w:type="spellEnd"/>
+      <w:r>
+        <w:rPr>
+          <w:lang w:val="ru-RU"/>
+        </w:rPr>
+        <w:t xml:space="preserve"> </w:t>
+      </w:r>
+      <w:r>
+        <w:rPr>
+          <w:lang w:val="ru-RU"/>
+        </w:rPr>
+        <w:t xml:space="preserve">файла с </w:t>
+      </w:r>
+      <w:r>
+        <w:t>Ubuntu</w:t>
+      </w:r>
+      <w:r>
+        <w:rPr>
+          <w:lang w:val="ru-RU"/>
+        </w:rPr>
+        <w:t xml:space="preserve"> </w:t>
+      </w:r>
+      <w:r>
+        <w:t>server</w:t>
+      </w:r>
+      <w:r>
+        <w:rPr>
+          <w:lang w:val="ru-RU"/>
+        </w:rPr>
+        <w:t xml:space="preserve"> </w:t>
+      </w:r>
+      <w:r>
+        <w:rPr>
+          <w:lang w:val="ru-RU"/>
+        </w:rPr>
+        <w:t xml:space="preserve">и </w:t>
+      </w:r>
+      <w:proofErr w:type="spellStart"/>
+      <w:r>
+        <w:t>minikube</w:t>
+      </w:r>
+      <w:proofErr w:type="spellEnd"/>
+      <w:r>
+        <w:rPr>
+          <w:lang w:val="ru-RU"/>
+        </w:rPr>
+        <w:t xml:space="preserve"> </w:t>
+      </w:r>
+      <w:r>
+        <w:rPr>
+          <w:lang w:val="ru-RU"/>
+        </w:rPr>
+        <w:t>кластером</w:t>
+      </w:r>
+    </w:p>
+    <w:p>
+      <w:pPr>
+        <w:pStyle w:val="ListParagraph"/>
+        <w:numPr>
+          <w:ilvl w:val="0"/>
+          <w:numId w:val="15"/>
+        </w:numPr>
+        <w:rPr>
+          <w:lang w:val="ru-RU"/>
+        </w:rPr>
+      </w:pPr>
+      <w:r>
+        <w:rPr>
+          <w:lang w:val="ru-RU"/>
+        </w:rPr>
+        <w:t xml:space="preserve">Для установки </w:t>
+      </w:r>
+      <w:proofErr w:type="spellStart"/>
+      <w:r>
+        <w:t>minikube</w:t>
+      </w:r>
+      <w:proofErr w:type="spellEnd"/>
+      <w:r>
+        <w:rPr>
+          <w:lang w:val="ru-RU"/>
+        </w:rPr>
+        <w:t xml:space="preserve"> </w:t>
+      </w:r>
+      <w:r>
+        <w:rPr>
+          <w:lang w:val="ru-RU"/>
+        </w:rPr>
+        <w:t xml:space="preserve">воспользуемся </w:t>
+      </w:r>
+      <w:r>
+        <w:rPr>
+          <w:lang w:val="ru-RU"/>
+        </w:rPr>
+        <w:t xml:space="preserve">готовой </w:t>
+      </w:r>
+      <w:r>
+        <w:t>Ansible</w:t>
+      </w:r>
+      <w:r>
+        <w:rPr>
+          <w:lang w:val="ru-RU"/>
+        </w:rPr>
+        <w:t xml:space="preserve"> </w:t>
+      </w:r>
+      <w:r>
+        <w:rPr>
+          <w:lang w:val="ru-RU"/>
+        </w:rPr>
+        <w:t xml:space="preserve">ролью для установки </w:t>
+      </w:r>
+      <w:r>
+        <w:t>pip</w:t>
+      </w:r>
+      <w:r>
+        <w:rPr>
+          <w:lang w:val="ru-RU"/>
+        </w:rPr>
+        <w:t xml:space="preserve"> </w:t>
+      </w:r>
+      <w:r>
+        <w:rPr>
+          <w:lang w:val="ru-RU"/>
+        </w:rPr>
+        <w:t xml:space="preserve">пакетов, </w:t>
+      </w:r>
+      <w:proofErr w:type="spellStart"/>
+      <w:r>
+        <w:t>docker</w:t>
+      </w:r>
+      <w:proofErr w:type="spellEnd"/>
+      <w:r>
+        <w:rPr>
+          <w:lang w:val="ru-RU"/>
+        </w:rPr>
+        <w:t xml:space="preserve"> </w:t>
+      </w:r>
+      <w:r>
+        <w:rPr>
+          <w:lang w:val="ru-RU"/>
+        </w:rPr>
+        <w:t xml:space="preserve">и </w:t>
+      </w:r>
+      <w:proofErr w:type="spellStart"/>
+      <w:r>
+        <w:t>minikube</w:t>
+      </w:r>
+      <w:proofErr w:type="spellEnd"/>
+      <w:r>
+        <w:rPr>
+          <w:lang w:val="ru-RU"/>
+        </w:rPr>
+        <w:t>.</w:t>
+      </w:r>
+      <w:r>
+        <w:rPr>
+          <w:lang w:val="ru-RU"/>
+        </w:rPr>
+        <w:t xml:space="preserve"> Для этого установим </w:t>
+      </w:r>
+      <w:r>
+        <w:t>Ansible</w:t>
+      </w:r>
+      <w:r>
+        <w:rPr>
+          <w:lang w:val="ru-RU"/>
+        </w:rPr>
+        <w:t xml:space="preserve"> </w:t>
+      </w:r>
+      <w:r>
+        <w:rPr>
+          <w:lang w:val="ru-RU"/>
+        </w:rPr>
+        <w:t xml:space="preserve">с помощью </w:t>
+      </w:r>
+      <w:r>
+        <w:t>bash</w:t>
+      </w:r>
+      <w:r>
+        <w:rPr>
+          <w:lang w:val="ru-RU"/>
+        </w:rPr>
+        <w:t xml:space="preserve"> </w:t>
+      </w:r>
+      <w:proofErr w:type="spellStart"/>
+      <w:r>
+        <w:t>provisioner</w:t>
+      </w:r>
+      <w:proofErr w:type="spellEnd"/>
+      <w:r>
+        <w:rPr>
+          <w:lang w:val="ru-RU"/>
+        </w:rPr>
+        <w:t xml:space="preserve">, </w:t>
+      </w:r>
+      <w:proofErr w:type="spellStart"/>
+      <w:r>
+        <w:rPr>
+          <w:lang w:val="ru-RU"/>
+        </w:rPr>
+        <w:t>предврательно</w:t>
+      </w:r>
+      <w:proofErr w:type="spellEnd"/>
+      <w:r>
+        <w:rPr>
+          <w:lang w:val="ru-RU"/>
+        </w:rPr>
+        <w:t xml:space="preserve"> написал </w:t>
+      </w:r>
+      <w:r>
+        <w:t>bash</w:t>
+      </w:r>
+      <w:r>
+        <w:rPr>
+          <w:lang w:val="ru-RU"/>
+        </w:rPr>
+        <w:t xml:space="preserve"> </w:t>
+      </w:r>
+      <w:proofErr w:type="spellStart"/>
+      <w:r>
+        <w:rPr>
+          <w:lang w:val="ru-RU"/>
+        </w:rPr>
+        <w:t>срипт</w:t>
+      </w:r>
+      <w:proofErr w:type="spellEnd"/>
+      <w:r>
+        <w:rPr>
+          <w:lang w:val="ru-RU"/>
+        </w:rPr>
+        <w:t xml:space="preserve"> следующего содержания: </w:t>
+      </w:r>
+    </w:p>
+    <w:tbl>
+      <w:tblPr>
+        <w:tblStyle w:val="TableGrid"/>
+        <w:tblW w:w="0" w:type="auto"/>
+        <w:tblInd w:w="720" w:type="dxa"/>
+        <w:tblLook w:val="04A0" w:firstRow="1" w:lastRow="0" w:firstColumn="1" w:lastColumn="0" w:noHBand="0" w:noVBand="1"/>
+      </w:tblPr>
+      <w:tblGrid>
+        <w:gridCol w:w="8630"/>
+      </w:tblGrid>
+      <w:tr>
+        <w:tc>
+          <w:tcPr>
+            <w:tcW w:w="9350" w:type="dxa"/>
+          </w:tcPr>
+          <w:p>
+            <w:pPr>
+              <w:pStyle w:val="Codestyle"/>
+              <w:rPr>
+                <w:lang w:val="ru-RU"/>
+              </w:rPr>
+            </w:pPr>
+            <w:proofErr w:type="gramStart"/>
+            <w:r>
+              <w:rPr>
+                <w:lang w:val="ru-RU"/>
+              </w:rPr>
+              <w:t>#!/</w:t>
+            </w:r>
+            <w:proofErr w:type="spellStart"/>
+            <w:proofErr w:type="gramEnd"/>
+            <w:r>
+              <w:rPr>
+                <w:lang w:val="ru-RU"/>
+              </w:rPr>
+              <w:t>bin</w:t>
+            </w:r>
+            <w:proofErr w:type="spellEnd"/>
+            <w:r>
+              <w:rPr>
+                <w:lang w:val="ru-RU"/>
+              </w:rPr>
+              <w:t>/</w:t>
+            </w:r>
+            <w:proofErr w:type="spellStart"/>
+            <w:r>
+              <w:rPr>
+                <w:lang w:val="ru-RU"/>
+              </w:rPr>
+              <w:t>bash</w:t>
+            </w:r>
+            <w:proofErr w:type="spellEnd"/>
+          </w:p>
+          <w:p>
+            <w:pPr>
+              <w:pStyle w:val="Codestyle"/>
+              <w:rPr>
+                <w:lang w:val="ru-RU"/>
+              </w:rPr>
+            </w:pPr>
+          </w:p>
+          <w:p>
+            <w:pPr>
+              <w:pStyle w:val="Codestyle"/>
+              <w:rPr>
+                <w:lang w:val="ru-RU"/>
+              </w:rPr>
+            </w:pPr>
+            <w:proofErr w:type="spellStart"/>
+            <w:r>
+              <w:rPr>
+                <w:lang w:val="ru-RU"/>
+              </w:rPr>
+              <w:t>apt-get</w:t>
+            </w:r>
+            <w:proofErr w:type="spellEnd"/>
+            <w:r>
+              <w:rPr>
+                <w:lang w:val="ru-RU"/>
+              </w:rPr>
+              <w:t xml:space="preserve"> </w:t>
+            </w:r>
+            <w:proofErr w:type="spellStart"/>
+            <w:r>
+              <w:rPr>
+                <w:lang w:val="ru-RU"/>
+              </w:rPr>
+              <w:t>update</w:t>
+            </w:r>
+            <w:proofErr w:type="spellEnd"/>
+            <w:r>
+              <w:rPr>
+                <w:lang w:val="ru-RU"/>
+              </w:rPr>
+              <w:t xml:space="preserve"> </w:t>
+            </w:r>
+          </w:p>
+          <w:p>
+            <w:pPr>
+              <w:pStyle w:val="Codestyle"/>
+            </w:pPr>
+            <w:r>
+              <w:t xml:space="preserve">apt-get install -y software-properties-common </w:t>
+            </w:r>
+          </w:p>
+          <w:p>
+            <w:pPr>
+              <w:pStyle w:val="Codestyle"/>
+            </w:pPr>
+            <w:r>
+              <w:lastRenderedPageBreak/>
+              <w:t xml:space="preserve">apt-add-repository -y </w:t>
+            </w:r>
+            <w:proofErr w:type="spellStart"/>
+            <w:r>
+              <w:t>ppa:ansible</w:t>
+            </w:r>
+            <w:proofErr w:type="spellEnd"/>
+            <w:r>
+              <w:t>/</w:t>
+            </w:r>
+            <w:proofErr w:type="spellStart"/>
+            <w:r>
+              <w:t>ansible</w:t>
+            </w:r>
+            <w:proofErr w:type="spellEnd"/>
+            <w:r>
+              <w:t xml:space="preserve"> </w:t>
+            </w:r>
+          </w:p>
+          <w:p>
+            <w:pPr>
+              <w:pStyle w:val="Codestyle"/>
+              <w:rPr>
+                <w:lang w:val="ru-RU"/>
+              </w:rPr>
+            </w:pPr>
+            <w:proofErr w:type="spellStart"/>
+            <w:r>
+              <w:rPr>
+                <w:lang w:val="ru-RU"/>
+              </w:rPr>
+              <w:t>apt-get</w:t>
+            </w:r>
+            <w:proofErr w:type="spellEnd"/>
+            <w:r>
+              <w:rPr>
+                <w:lang w:val="ru-RU"/>
+              </w:rPr>
+              <w:t xml:space="preserve"> </w:t>
+            </w:r>
+            <w:proofErr w:type="spellStart"/>
+            <w:r>
+              <w:rPr>
+                <w:lang w:val="ru-RU"/>
+              </w:rPr>
+              <w:t>update</w:t>
+            </w:r>
+            <w:proofErr w:type="spellEnd"/>
+            <w:r>
+              <w:rPr>
+                <w:lang w:val="ru-RU"/>
+              </w:rPr>
+              <w:t xml:space="preserve"> </w:t>
+            </w:r>
+          </w:p>
+          <w:p>
+            <w:pPr>
+              <w:pStyle w:val="Codestyle"/>
+            </w:pPr>
+            <w:r>
+              <w:t xml:space="preserve">apt-get install -y </w:t>
+            </w:r>
+            <w:proofErr w:type="spellStart"/>
+            <w:r>
+              <w:t>ansible</w:t>
+            </w:r>
+            <w:proofErr w:type="spellEnd"/>
+          </w:p>
+        </w:tc>
+      </w:tr>
+    </w:tbl>
+    <w:p>
+      <w:pPr>
+        <w:pStyle w:val="ListParagraph"/>
+        <w:numPr>
+          <w:ilvl w:val="0"/>
+          <w:numId w:val="15"/>
+        </w:numPr>
+      </w:pPr>
+      <w:r>
+        <w:rPr>
+          <w:lang w:val="ru-RU"/>
+        </w:rPr>
+        <w:lastRenderedPageBreak/>
+        <w:t>Далее</w:t>
+      </w:r>
+      <w:r>
+        <w:t xml:space="preserve"> </w:t>
+      </w:r>
+      <w:r>
+        <w:rPr>
+          <w:lang w:val="ru-RU"/>
+        </w:rPr>
+        <w:t>установим</w:t>
+      </w:r>
+      <w:r>
+        <w:t xml:space="preserve"> </w:t>
+      </w:r>
+      <w:r>
+        <w:rPr>
+          <w:lang w:val="ru-RU"/>
+        </w:rPr>
+        <w:t>требуемые</w:t>
+      </w:r>
+      <w:r>
+        <w:t xml:space="preserve"> </w:t>
+      </w:r>
+      <w:r>
+        <w:t>Ansible</w:t>
+      </w:r>
+      <w:r>
+        <w:t xml:space="preserve"> </w:t>
+      </w:r>
+      <w:r>
+        <w:rPr>
+          <w:lang w:val="ru-RU"/>
+        </w:rPr>
+        <w:t>роли</w:t>
+      </w:r>
+      <w:r>
+        <w:t xml:space="preserve"> </w:t>
+      </w:r>
+      <w:r>
+        <w:rPr>
+          <w:lang w:val="ru-RU"/>
+        </w:rPr>
+        <w:t>через</w:t>
+      </w:r>
+      <w:r>
+        <w:t xml:space="preserve"> </w:t>
+      </w:r>
+      <w:r>
+        <w:t>Ansible</w:t>
+      </w:r>
+      <w:r>
+        <w:t xml:space="preserve"> </w:t>
+      </w:r>
+      <w:r>
+        <w:t>galaxy</w:t>
+      </w:r>
+      <w:r>
+        <w:t xml:space="preserve"> </w:t>
+      </w:r>
+      <w:r>
+        <w:rPr>
+          <w:lang w:val="ru-RU"/>
+        </w:rPr>
+        <w:t>через</w:t>
+      </w:r>
+      <w:r>
+        <w:t xml:space="preserve"> </w:t>
+      </w:r>
+      <w:r>
+        <w:t xml:space="preserve">bash </w:t>
+      </w:r>
+      <w:proofErr w:type="spellStart"/>
+      <w:r>
+        <w:t>provisioner</w:t>
+      </w:r>
+      <w:proofErr w:type="spellEnd"/>
+      <w:r>
+        <w:t xml:space="preserve">. </w:t>
+      </w:r>
+      <w:r>
+        <w:rPr>
+          <w:lang w:val="ru-RU"/>
+        </w:rPr>
+        <w:t xml:space="preserve">Скрипт: </w:t>
+      </w:r>
+    </w:p>
+    <w:tbl>
+      <w:tblPr>
+        <w:tblStyle w:val="TableGrid"/>
+        <w:tblW w:w="0" w:type="auto"/>
+        <w:tblInd w:w="720" w:type="dxa"/>
+        <w:tblLook w:val="04A0" w:firstRow="1" w:lastRow="0" w:firstColumn="1" w:lastColumn="0" w:noHBand="0" w:noVBand="1"/>
+      </w:tblPr>
+      <w:tblGrid>
+        <w:gridCol w:w="8630"/>
+      </w:tblGrid>
+      <w:tr>
+        <w:tc>
+          <w:tcPr>
+            <w:tcW w:w="9350" w:type="dxa"/>
+          </w:tcPr>
+          <w:p>
+            <w:pPr>
+              <w:pStyle w:val="Codestyle"/>
+            </w:pPr>
+            <w:proofErr w:type="spellStart"/>
+            <w:r>
+              <w:t>ansible</w:t>
+            </w:r>
+            <w:proofErr w:type="spellEnd"/>
+            <w:r>
+              <w:t>-</w:t>
+            </w:r>
+            <w:r>
+              <w:t>galaxy install geerlingguy.pip</w:t>
+            </w:r>
+          </w:p>
+          <w:p>
+            <w:pPr>
+              <w:pStyle w:val="Codestyle"/>
+            </w:pPr>
+            <w:proofErr w:type="spellStart"/>
+            <w:r>
+              <w:t>ansible</w:t>
+            </w:r>
+            <w:proofErr w:type="spellEnd"/>
+            <w:r>
+              <w:t>-gal</w:t>
+            </w:r>
+            <w:r>
+              <w:t xml:space="preserve">axy install </w:t>
+            </w:r>
+            <w:proofErr w:type="spellStart"/>
+            <w:r>
+              <w:t>geerlingguy.docker</w:t>
+            </w:r>
+            <w:proofErr w:type="spellEnd"/>
+          </w:p>
+          <w:p>
+            <w:pPr>
+              <w:pStyle w:val="Codestyle"/>
+            </w:pPr>
+            <w:proofErr w:type="spellStart"/>
+            <w:r>
+              <w:t>ansible</w:t>
+            </w:r>
+            <w:proofErr w:type="spellEnd"/>
+            <w:r>
+              <w:t>-g</w:t>
+            </w:r>
+            <w:r>
+              <w:t xml:space="preserve">alaxy install </w:t>
+            </w:r>
+            <w:proofErr w:type="spellStart"/>
+            <w:r>
+              <w:t>gantsign.minikube</w:t>
+            </w:r>
+            <w:proofErr w:type="spellEnd"/>
+          </w:p>
+        </w:tc>
+      </w:tr>
+    </w:tbl>
+    <w:p>
+      <w:pPr>
+        <w:pStyle w:val="ListParagraph"/>
+        <w:numPr>
+          <w:ilvl w:val="0"/>
+          <w:numId w:val="15"/>
+        </w:numPr>
+        <w:rPr>
+          <w:lang w:val="ru-RU"/>
+        </w:rPr>
+      </w:pPr>
+      <w:r>
+        <w:rPr>
+          <w:lang w:val="ru-RU"/>
+        </w:rPr>
+        <w:t xml:space="preserve">Далее вызовем с помощью </w:t>
+      </w:r>
+      <w:r>
+        <w:t>Ansible</w:t>
+      </w:r>
+      <w:r>
+        <w:rPr>
+          <w:lang w:val="ru-RU"/>
+        </w:rPr>
+        <w:t xml:space="preserve"> </w:t>
+      </w:r>
+      <w:r>
+        <w:t>local</w:t>
+      </w:r>
+      <w:r>
+        <w:rPr>
+          <w:lang w:val="ru-RU"/>
+        </w:rPr>
+        <w:t xml:space="preserve"> </w:t>
+      </w:r>
+      <w:proofErr w:type="spellStart"/>
+      <w:r>
+        <w:t>provisioner</w:t>
+      </w:r>
+      <w:proofErr w:type="spellEnd"/>
+      <w:r>
+        <w:rPr>
+          <w:lang w:val="ru-RU"/>
+        </w:rPr>
+        <w:t xml:space="preserve"> </w:t>
+      </w:r>
+      <w:proofErr w:type="spellStart"/>
+      <w:r>
+        <w:rPr>
+          <w:lang w:val="ru-RU"/>
+        </w:rPr>
+        <w:t>плейбук</w:t>
+      </w:r>
+      <w:proofErr w:type="spellEnd"/>
+      <w:r>
+        <w:rPr>
+          <w:lang w:val="ru-RU"/>
+        </w:rPr>
+        <w:t xml:space="preserve">, в котором вызовем нужные роли в правильной последовательности: </w:t>
+      </w:r>
+    </w:p>
+    <w:tbl>
+      <w:tblPr>
+        <w:tblStyle w:val="TableGrid"/>
+        <w:tblW w:w="0" w:type="auto"/>
+        <w:tblInd w:w="720" w:type="dxa"/>
+        <w:tblLook w:val="04A0" w:firstRow="1" w:lastRow="0" w:firstColumn="1" w:lastColumn="0" w:noHBand="0" w:noVBand="1"/>
+      </w:tblPr>
+      <w:tblGrid>
+        <w:gridCol w:w="8630"/>
+      </w:tblGrid>
+      <w:tr>
+        <w:tc>
+          <w:tcPr>
+            <w:tcW w:w="9350" w:type="dxa"/>
+          </w:tcPr>
+          <w:p>
+            <w:pPr>
+              <w:pStyle w:val="Codestyle"/>
+              <w:rPr>
+                <w:lang w:val="ru-RU"/>
+              </w:rPr>
+            </w:pPr>
+            <w:r>
+              <w:rPr>
+                <w:lang w:val="ru-RU"/>
+              </w:rPr>
+              <w:t>---</w:t>
+            </w:r>
+          </w:p>
+          <w:p>
+            <w:pPr>
+              <w:pStyle w:val="Codestyle"/>
+              <w:rPr>
+                <w:lang w:val="ru-RU"/>
+              </w:rPr>
+            </w:pPr>
+            <w:r>
+              <w:rPr>
+                <w:lang w:val="ru-RU"/>
+              </w:rPr>
+              <w:t xml:space="preserve">- </w:t>
+            </w:r>
+            <w:proofErr w:type="spellStart"/>
+            <w:r>
+              <w:rPr>
+                <w:lang w:val="ru-RU"/>
+              </w:rPr>
+              <w:t>name</w:t>
+            </w:r>
+            <w:proofErr w:type="spellEnd"/>
+            <w:r>
+              <w:rPr>
+                <w:lang w:val="ru-RU"/>
+              </w:rPr>
+              <w:t xml:space="preserve">: </w:t>
+            </w:r>
+            <w:proofErr w:type="spellStart"/>
+            <w:r>
+              <w:rPr>
+                <w:lang w:val="ru-RU"/>
+              </w:rPr>
+              <w:t>hello</w:t>
+            </w:r>
+            <w:proofErr w:type="spellEnd"/>
+            <w:r>
+              <w:rPr>
+                <w:lang w:val="ru-RU"/>
+              </w:rPr>
+              <w:t xml:space="preserve"> </w:t>
+            </w:r>
+            <w:proofErr w:type="spellStart"/>
+            <w:r>
+              <w:rPr>
+                <w:lang w:val="ru-RU"/>
+              </w:rPr>
+              <w:t>world</w:t>
+            </w:r>
+            <w:proofErr w:type="spellEnd"/>
+          </w:p>
+          <w:p>
+            <w:pPr>
+              <w:pStyle w:val="Codestyle"/>
+              <w:rPr>
+                <w:lang w:val="ru-RU"/>
+              </w:rPr>
+            </w:pPr>
+            <w:r>
+              <w:rPr>
+                <w:lang w:val="ru-RU"/>
+              </w:rPr>
+              <w:t xml:space="preserve">  </w:t>
+            </w:r>
+            <w:proofErr w:type="spellStart"/>
+            <w:r>
+              <w:rPr>
+                <w:lang w:val="ru-RU"/>
+              </w:rPr>
+              <w:t>hosts</w:t>
+            </w:r>
+            <w:proofErr w:type="spellEnd"/>
+            <w:r>
+              <w:rPr>
+                <w:lang w:val="ru-RU"/>
+              </w:rPr>
+              <w:t>: 127.0.0.1</w:t>
+            </w:r>
+          </w:p>
+          <w:p>
+            <w:pPr>
+              <w:pStyle w:val="Codestyle"/>
+              <w:rPr>
+                <w:lang w:val="ru-RU"/>
+              </w:rPr>
+            </w:pPr>
+            <w:r>
+              <w:rPr>
+                <w:lang w:val="ru-RU"/>
+              </w:rPr>
+              <w:t xml:space="preserve">  </w:t>
+            </w:r>
+            <w:proofErr w:type="spellStart"/>
+            <w:r>
+              <w:rPr>
+                <w:lang w:val="ru-RU"/>
+              </w:rPr>
+              <w:t>connection</w:t>
+            </w:r>
+            <w:proofErr w:type="spellEnd"/>
+            <w:r>
+              <w:rPr>
+                <w:lang w:val="ru-RU"/>
+              </w:rPr>
+              <w:t xml:space="preserve">: </w:t>
+            </w:r>
+            <w:proofErr w:type="spellStart"/>
+            <w:r>
+              <w:rPr>
+                <w:lang w:val="ru-RU"/>
+              </w:rPr>
+              <w:t>local</w:t>
+            </w:r>
+            <w:proofErr w:type="spellEnd"/>
+          </w:p>
+          <w:p>
+            <w:pPr>
+              <w:pStyle w:val="Codestyle"/>
+              <w:rPr>
+                <w:lang w:val="ru-RU"/>
+              </w:rPr>
+            </w:pPr>
+            <w:r>
+              <w:rPr>
+                <w:lang w:val="ru-RU"/>
+              </w:rPr>
+              <w:t xml:space="preserve">  </w:t>
+            </w:r>
+            <w:proofErr w:type="spellStart"/>
+            <w:r>
+              <w:rPr>
+                <w:lang w:val="ru-RU"/>
+              </w:rPr>
+              <w:t>become</w:t>
+            </w:r>
+            <w:proofErr w:type="spellEnd"/>
+            <w:r>
+              <w:rPr>
+                <w:lang w:val="ru-RU"/>
+              </w:rPr>
+              <w:t xml:space="preserve">: </w:t>
+            </w:r>
+            <w:proofErr w:type="spellStart"/>
+            <w:r>
+              <w:rPr>
+                <w:lang w:val="ru-RU"/>
+              </w:rPr>
+              <w:t>yes</w:t>
+            </w:r>
+            <w:proofErr w:type="spellEnd"/>
+          </w:p>
+          <w:p>
+            <w:pPr>
+              <w:pStyle w:val="Codestyle"/>
+              <w:rPr>
+                <w:lang w:val="ru-RU"/>
+              </w:rPr>
+            </w:pPr>
+            <w:r>
+              <w:rPr>
+                <w:lang w:val="ru-RU"/>
+              </w:rPr>
+              <w:t xml:space="preserve">  </w:t>
+            </w:r>
+            <w:proofErr w:type="spellStart"/>
+            <w:r>
+              <w:rPr>
+                <w:lang w:val="ru-RU"/>
+              </w:rPr>
+              <w:t>vars</w:t>
+            </w:r>
+            <w:proofErr w:type="spellEnd"/>
+            <w:r>
+              <w:rPr>
+                <w:lang w:val="ru-RU"/>
+              </w:rPr>
+              <w:t>:</w:t>
+            </w:r>
+          </w:p>
+          <w:p>
+            <w:pPr>
+              <w:pStyle w:val="Codestyle"/>
+              <w:rPr>
+                <w:lang w:val="ru-RU"/>
+              </w:rPr>
+            </w:pPr>
+            <w:r>
+              <w:rPr>
+                <w:lang w:val="ru-RU"/>
+              </w:rPr>
+              <w:t xml:space="preserve">    </w:t>
+            </w:r>
+            <w:proofErr w:type="spellStart"/>
+            <w:r>
+              <w:rPr>
+                <w:lang w:val="ru-RU"/>
+              </w:rPr>
+              <w:t>pip_install_packages</w:t>
+            </w:r>
+            <w:proofErr w:type="spellEnd"/>
+            <w:r>
+              <w:rPr>
+                <w:lang w:val="ru-RU"/>
+              </w:rPr>
+              <w:t>:</w:t>
+            </w:r>
+          </w:p>
+          <w:p>
+            <w:pPr>
+              <w:pStyle w:val="Codestyle"/>
+              <w:rPr>
+                <w:lang w:val="ru-RU"/>
+              </w:rPr>
+            </w:pPr>
+            <w:r>
+              <w:rPr>
+                <w:lang w:val="ru-RU"/>
+              </w:rPr>
+              <w:t xml:space="preserve">      - </w:t>
+            </w:r>
+            <w:proofErr w:type="spellStart"/>
+            <w:r>
+              <w:rPr>
+                <w:lang w:val="ru-RU"/>
+              </w:rPr>
+              <w:t>name</w:t>
+            </w:r>
+            <w:proofErr w:type="spellEnd"/>
+            <w:r>
+              <w:rPr>
+                <w:lang w:val="ru-RU"/>
+              </w:rPr>
+              <w:t xml:space="preserve">: </w:t>
+            </w:r>
+            <w:proofErr w:type="spellStart"/>
+            <w:r>
+              <w:rPr>
+                <w:lang w:val="ru-RU"/>
+              </w:rPr>
+              <w:t>docker</w:t>
+            </w:r>
+            <w:proofErr w:type="spellEnd"/>
+          </w:p>
+          <w:p>
+            <w:pPr>
+              <w:pStyle w:val="Codestyle"/>
+              <w:rPr>
+                <w:lang w:val="ru-RU"/>
+              </w:rPr>
+            </w:pPr>
+            <w:r>
+              <w:rPr>
+                <w:lang w:val="ru-RU"/>
+              </w:rPr>
+              <w:t xml:space="preserve">  </w:t>
+            </w:r>
+            <w:proofErr w:type="spellStart"/>
+            <w:r>
+              <w:rPr>
+                <w:lang w:val="ru-RU"/>
+              </w:rPr>
+              <w:t>roles</w:t>
+            </w:r>
+            <w:proofErr w:type="spellEnd"/>
+            <w:r>
+              <w:rPr>
+                <w:lang w:val="ru-RU"/>
+              </w:rPr>
+              <w:t>:</w:t>
+            </w:r>
+          </w:p>
+          <w:p>
+            <w:pPr>
+              <w:pStyle w:val="Codestyle"/>
+              <w:rPr>
+                <w:lang w:val="ru-RU"/>
+              </w:rPr>
+            </w:pPr>
+            <w:r>
+              <w:rPr>
+                <w:lang w:val="ru-RU"/>
+              </w:rPr>
+              <w:t xml:space="preserve">    - </w:t>
+            </w:r>
+            <w:proofErr w:type="spellStart"/>
+            <w:r>
+              <w:rPr>
+                <w:lang w:val="ru-RU"/>
+              </w:rPr>
+              <w:t>role</w:t>
+            </w:r>
+            <w:proofErr w:type="spellEnd"/>
+            <w:r>
+              <w:rPr>
+                <w:lang w:val="ru-RU"/>
+              </w:rPr>
+              <w:t xml:space="preserve">: geerlingguy.pip </w:t>
+            </w:r>
+          </w:p>
+          <w:p>
+            <w:pPr>
+              <w:pStyle w:val="Codestyle"/>
+              <w:rPr>
+                <w:lang w:val="ru-RU"/>
+              </w:rPr>
+            </w:pPr>
+            <w:r>
+              <w:rPr>
+                <w:lang w:val="ru-RU"/>
+              </w:rPr>
+              <w:t xml:space="preserve">      </w:t>
+            </w:r>
+            <w:proofErr w:type="spellStart"/>
+            <w:r>
+              <w:rPr>
+                <w:lang w:val="ru-RU"/>
+              </w:rPr>
+              <w:t>become</w:t>
+            </w:r>
+            <w:proofErr w:type="spellEnd"/>
+            <w:r>
+              <w:rPr>
+                <w:lang w:val="ru-RU"/>
+              </w:rPr>
+              <w:t xml:space="preserve">: </w:t>
+            </w:r>
+            <w:proofErr w:type="spellStart"/>
+            <w:r>
+              <w:rPr>
+                <w:lang w:val="ru-RU"/>
+              </w:rPr>
+              <w:t>yes</w:t>
+            </w:r>
+            <w:proofErr w:type="spellEnd"/>
+          </w:p>
+          <w:p>
+            <w:pPr>
+              <w:pStyle w:val="Codestyle"/>
+              <w:rPr>
+                <w:lang w:val="ru-RU"/>
+              </w:rPr>
+            </w:pPr>
+            <w:r>
+              <w:rPr>
+                <w:lang w:val="ru-RU"/>
+              </w:rPr>
+              <w:t xml:space="preserve">    - </w:t>
+            </w:r>
+            <w:proofErr w:type="spellStart"/>
+            <w:proofErr w:type="gramStart"/>
+            <w:r>
+              <w:rPr>
+                <w:lang w:val="ru-RU"/>
+              </w:rPr>
+              <w:t>geerlingguy.docker</w:t>
+            </w:r>
+            <w:proofErr w:type="spellEnd"/>
+            <w:proofErr w:type="gramEnd"/>
+          </w:p>
+          <w:p>
+            <w:pPr>
+              <w:pStyle w:val="Codestyle"/>
+              <w:rPr>
+                <w:lang w:val="ru-RU"/>
+              </w:rPr>
+            </w:pPr>
+            <w:r>
+              <w:rPr>
+                <w:lang w:val="ru-RU"/>
+              </w:rPr>
+              <w:t xml:space="preserve">    - </w:t>
+            </w:r>
+            <w:proofErr w:type="spellStart"/>
+            <w:proofErr w:type="gramStart"/>
+            <w:r>
+              <w:rPr>
+                <w:lang w:val="ru-RU"/>
+              </w:rPr>
+              <w:t>gantsign.minikube</w:t>
+            </w:r>
+            <w:proofErr w:type="spellEnd"/>
+            <w:proofErr w:type="gramEnd"/>
+          </w:p>
+          <w:p>
+            <w:pPr>
+              <w:pStyle w:val="Codestyle"/>
+              <w:rPr>
+                <w:lang w:val="ru-RU"/>
+              </w:rPr>
+            </w:pPr>
+            <w:r>
+              <w:rPr>
+                <w:lang w:val="ru-RU"/>
+              </w:rPr>
+              <w:t xml:space="preserve">  </w:t>
+            </w:r>
+            <w:proofErr w:type="spellStart"/>
+            <w:r>
+              <w:rPr>
+                <w:lang w:val="ru-RU"/>
+              </w:rPr>
+              <w:t>tasks</w:t>
+            </w:r>
+            <w:proofErr w:type="spellEnd"/>
+            <w:r>
+              <w:rPr>
+                <w:lang w:val="ru-RU"/>
+              </w:rPr>
+              <w:t>:</w:t>
+            </w:r>
+          </w:p>
+          <w:p>
+            <w:pPr>
+              <w:pStyle w:val="Codestyle"/>
+            </w:pPr>
+            <w:r>
+              <w:t xml:space="preserve">    - name: "Add user {{ </w:t>
+            </w:r>
+            <w:proofErr w:type="spellStart"/>
+            <w:r>
+              <w:t>current_user</w:t>
+            </w:r>
+            <w:proofErr w:type="spellEnd"/>
+            <w:r>
+              <w:t xml:space="preserve"> }} to </w:t>
+            </w:r>
+            <w:proofErr w:type="spellStart"/>
+            <w:r>
+              <w:t>docker</w:t>
+            </w:r>
+            <w:proofErr w:type="spellEnd"/>
+            <w:r>
+              <w:t xml:space="preserve"> group"</w:t>
+            </w:r>
+          </w:p>
+          <w:p>
+            <w:pPr>
+              <w:pStyle w:val="Codestyle"/>
+            </w:pPr>
+            <w:r>
+              <w:t xml:space="preserve">      user:</w:t>
+            </w:r>
+          </w:p>
+          <w:p>
+            <w:pPr>
+              <w:pStyle w:val="Codestyle"/>
+            </w:pPr>
+            <w:r>
+              <w:t xml:space="preserve">        name: "{{ </w:t>
+            </w:r>
+            <w:proofErr w:type="spellStart"/>
+            <w:r>
+              <w:t>current_user</w:t>
+            </w:r>
+            <w:proofErr w:type="spellEnd"/>
+            <w:r>
+              <w:t xml:space="preserve"> }}"</w:t>
+            </w:r>
+          </w:p>
+          <w:p>
+            <w:pPr>
+              <w:pStyle w:val="Codestyle"/>
+            </w:pPr>
+            <w:r>
+              <w:t xml:space="preserve">        group: </w:t>
+            </w:r>
+            <w:proofErr w:type="spellStart"/>
+            <w:r>
+              <w:t>docker</w:t>
+            </w:r>
+            <w:proofErr w:type="spellEnd"/>
+          </w:p>
+        </w:tc>
+      </w:tr>
+    </w:tbl>
+    <w:p>
+      <w:pPr>
+        <w:pStyle w:val="ListParagraph"/>
+        <w:numPr>
+          <w:ilvl w:val="0"/>
+          <w:numId w:val="15"/>
+        </w:numPr>
+      </w:pPr>
+      <w:r>
+        <w:rPr>
+          <w:lang w:val="ru-RU"/>
+        </w:rPr>
+        <w:t>o</w:t>
+      </w:r>
+      <w:proofErr w:type="spellStart"/>
+      <w:r>
+        <w:t>vf</w:t>
+      </w:r>
+      <w:proofErr w:type="spellEnd"/>
+      <w:r>
+        <w:rPr>
+          <w:lang w:val="ru-RU"/>
+        </w:rPr>
+        <w:t xml:space="preserve"> </w:t>
+      </w:r>
+      <w:r>
+        <w:rPr>
+          <w:lang w:val="ru-RU"/>
+        </w:rPr>
+        <w:t xml:space="preserve">файл успешно собран с установленным </w:t>
+      </w:r>
+      <w:proofErr w:type="spellStart"/>
+      <w:r>
+        <w:t>minikube</w:t>
+      </w:r>
+      <w:proofErr w:type="spellEnd"/>
+      <w:r>
+        <w:rPr>
+          <w:lang w:val="ru-RU"/>
+        </w:rPr>
+        <w:t xml:space="preserve"> </w:t>
+      </w:r>
+      <w:r>
+        <w:rPr>
+          <w:lang w:val="ru-RU"/>
+        </w:rPr>
+        <w:t xml:space="preserve">и </w:t>
+      </w:r>
+      <w:proofErr w:type="spellStart"/>
+      <w:r>
+        <w:t>docker</w:t>
+      </w:r>
+      <w:proofErr w:type="spellEnd"/>
+      <w:r>
+        <w:rPr>
+          <w:lang w:val="ru-RU"/>
+        </w:rPr>
+        <w:t>. Все</w:t>
+      </w:r>
+      <w:r>
+        <w:t xml:space="preserve"> </w:t>
+      </w:r>
+      <w:r>
+        <w:rPr>
+          <w:lang w:val="ru-RU"/>
+        </w:rPr>
+        <w:t>скрипты</w:t>
+      </w:r>
+      <w:r>
+        <w:t xml:space="preserve"> </w:t>
+      </w:r>
+      <w:r>
+        <w:rPr>
+          <w:lang w:val="ru-RU"/>
+        </w:rPr>
+        <w:t>доступны</w:t>
+      </w:r>
+      <w:r>
+        <w:t xml:space="preserve"> </w:t>
+      </w:r>
+      <w:r>
+        <w:rPr>
+          <w:lang w:val="ru-RU"/>
+        </w:rPr>
+        <w:t>по</w:t>
+      </w:r>
+      <w:r>
+        <w:t xml:space="preserve"> </w:t>
+      </w:r>
+      <w:r>
+        <w:rPr>
+          <w:lang w:val="ru-RU"/>
+        </w:rPr>
+        <w:t>пути</w:t>
+      </w:r>
+      <w:r>
+        <w:t xml:space="preserve"> </w:t>
+      </w:r>
+      <w:r>
+        <w:rPr>
+          <w:i/>
+        </w:rPr>
+        <w:t xml:space="preserve">Assignment1 VM RAID </w:t>
+      </w:r>
+      <w:proofErr w:type="spellStart"/>
+      <w:r>
+        <w:rPr>
+          <w:i/>
+        </w:rPr>
+        <w:t>Minikube</w:t>
+      </w:r>
+      <w:proofErr w:type="spellEnd"/>
+      <w:r>
+        <w:rPr>
+          <w:i/>
+        </w:rPr>
+        <w:t>\Assignment1 addition1 Packer\Assignment1-Pravdin-6412</w:t>
+      </w:r>
+      <w:r>
+        <w:rPr>
+          <w:i/>
+        </w:rPr>
+        <w:t>.</w:t>
+      </w:r>
+      <w:r>
+        <w:rPr>
+          <w:i/>
+        </w:rPr>
+        <w:br/>
+      </w:r>
+      <w:r>
+        <w:lastRenderedPageBreak/>
+        <w:drawing>
+          <wp:inline distT="0" distB="0" distL="0" distR="0" wp14:anchorId="12B88A11" wp14:editId="60B6680F">
+            <wp:extent cx="5943600" cy="4500880"/>
+            <wp:effectExtent l="0" t="0" r="0" b="0"/>
+            <wp:docPr id="3" name="Picture 3"/>
+            <wp:cNvGraphicFramePr>
+              <a:graphicFrameLocks xmlns:a="http://schemas.openxmlformats.org/drawingml/2006/main" noChangeAspect="1"/>
+            </wp:cNvGraphicFramePr>
+            <a:graphic xmlns:a="http://schemas.openxmlformats.org/drawingml/2006/main">
+              <a:graphicData uri="http://schemas.openxmlformats.org/drawingml/2006/picture">
+                <pic:pic xmlns:pic="http://schemas.openxmlformats.org/drawingml/2006/picture">
+                  <pic:nvPicPr>
+                    <pic:cNvPr id="1" name=""/>
+                    <pic:cNvPicPr/>
+                  </pic:nvPicPr>
+                  <pic:blipFill>
+                    <a:blip r:embed="rId10"/>
+                    <a:stretch>
+                      <a:fillRect/>
+                    </a:stretch>
+                  </pic:blipFill>
+                  <pic:spPr>
+                    <a:xfrm>
+                      <a:off x="0" y="0"/>
+                      <a:ext cx="5943600" cy="4500880"/>
+                    </a:xfrm>
+                    <a:prstGeom prst="rect">
+                      <a:avLst/>
+                    </a:prstGeom>
+                  </pic:spPr>
+                </pic:pic>
+              </a:graphicData>
+            </a:graphic>
+          </wp:inline>
+        </w:drawing>
+      </w:r>
+      <w:bookmarkStart w:id="0" w:name="_GoBack"/>
+      <w:bookmarkEnd w:id="0"/>
+      <w:r>
+        <w:br/>
+      </w:r>
+    </w:p>
     <w:sectPr>
       <w:pgSz w:w="12240" w:h="15840"/>
       <w:pgMar w:top="1440" w:right="1440" w:bottom="1440" w:left="1440" w:header="720" w:footer="720" w:gutter="0"/>
@@ -5277,6 +6694,92 @@
     </w:lvl>
   </w:abstractNum>
   <w:abstractNum w:abstractNumId="5" w15:restartNumberingAfterBreak="0">
+    <w:nsid w:val="39F36CE0"/>
+    <w:multiLevelType w:val="hybridMultilevel"/>
+    <w:tmpl w:val="65E452EC"/>
+    <w:lvl w:ilvl="0" w:tplc="0409000F">
+      <w:start w:val="1"/>
+      <w:numFmt w:val="decimal"/>
+      <w:lvlText w:val="%1."/>
+      <w:lvlJc w:val="left"/>
+      <w:pPr>
+        <w:ind w:left="720" w:hanging="360"/>
+      </w:pPr>
+    </w:lvl>
+    <w:lvl w:ilvl="1" w:tplc="04090019" w:tentative="1">
+      <w:start w:val="1"/>
+      <w:numFmt w:val="lowerLetter"/>
+      <w:lvlText w:val="%2."/>
+      <w:lvlJc w:val="left"/>
+      <w:pPr>
+        <w:ind w:left="1440" w:hanging="360"/>
+      </w:pPr>
+    </w:lvl>
+    <w:lvl w:ilvl="2" w:tplc="0409001B" w:tentative="1">
+      <w:start w:val="1"/>
+      <w:numFmt w:val="lowerRoman"/>
+      <w:lvlText w:val="%3."/>
+      <w:lvlJc w:val="right"/>
+      <w:pPr>
+        <w:ind w:left="2160" w:hanging="180"/>
+      </w:pPr>
+    </w:lvl>
+    <w:lvl w:ilvl="3" w:tplc="0409000F" w:tentative="1">
+      <w:start w:val="1"/>
+      <w:numFmt w:val="decimal"/>
+      <w:lvlText w:val="%4."/>
+      <w:lvlJc w:val="left"/>
+      <w:pPr>
+        <w:ind w:left="2880" w:hanging="360"/>
+      </w:pPr>
+    </w:lvl>
+    <w:lvl w:ilvl="4" w:tplc="04090019" w:tentative="1">
+      <w:start w:val="1"/>
+      <w:numFmt w:val="lowerLetter"/>
+      <w:lvlText w:val="%5."/>
+      <w:lvlJc w:val="left"/>
+      <w:pPr>
+        <w:ind w:left="3600" w:hanging="360"/>
+      </w:pPr>
+    </w:lvl>
+    <w:lvl w:ilvl="5" w:tplc="0409001B" w:tentative="1">
+      <w:start w:val="1"/>
+      <w:numFmt w:val="lowerRoman"/>
+      <w:lvlText w:val="%6."/>
+      <w:lvlJc w:val="right"/>
+      <w:pPr>
+        <w:ind w:left="4320" w:hanging="180"/>
+      </w:pPr>
+    </w:lvl>
+    <w:lvl w:ilvl="6" w:tplc="0409000F" w:tentative="1">
+      <w:start w:val="1"/>
+      <w:numFmt w:val="decimal"/>
+      <w:lvlText w:val="%7."/>
+      <w:lvlJc w:val="left"/>
+      <w:pPr>
+        <w:ind w:left="5040" w:hanging="360"/>
+      </w:pPr>
+    </w:lvl>
+    <w:lvl w:ilvl="7" w:tplc="04090019" w:tentative="1">
+      <w:start w:val="1"/>
+      <w:numFmt w:val="lowerLetter"/>
+      <w:lvlText w:val="%8."/>
+      <w:lvlJc w:val="left"/>
+      <w:pPr>
+        <w:ind w:left="5760" w:hanging="360"/>
+      </w:pPr>
+    </w:lvl>
+    <w:lvl w:ilvl="8" w:tplc="0409001B" w:tentative="1">
+      <w:start w:val="1"/>
+      <w:numFmt w:val="lowerRoman"/>
+      <w:lvlText w:val="%9."/>
+      <w:lvlJc w:val="right"/>
+      <w:pPr>
+        <w:ind w:left="6480" w:hanging="180"/>
+      </w:pPr>
+    </w:lvl>
+  </w:abstractNum>
+  <w:abstractNum w:abstractNumId="6" w15:restartNumberingAfterBreak="0">
     <w:nsid w:val="3E1437BF"/>
     <w:multiLevelType w:val="hybridMultilevel"/>
     <w:tmpl w:val="1742C386"/>
@@ -5365,7 +6868,7 @@
       </w:pPr>
     </w:lvl>
   </w:abstractNum>
-  <w:abstractNum w:abstractNumId="6" w15:restartNumberingAfterBreak="0">
+  <w:abstractNum w:abstractNumId="7" w15:restartNumberingAfterBreak="0">
     <w:nsid w:val="481C0DB5"/>
     <w:multiLevelType w:val="hybridMultilevel"/>
     <w:tmpl w:val="16005B34"/>
@@ -5454,7 +6957,7 @@
       </w:pPr>
     </w:lvl>
   </w:abstractNum>
-  <w:abstractNum w:abstractNumId="7" w15:restartNumberingAfterBreak="0">
+  <w:abstractNum w:abstractNumId="8" w15:restartNumberingAfterBreak="0">
     <w:nsid w:val="4E206DD4"/>
     <w:multiLevelType w:val="multilevel"/>
     <w:tmpl w:val="4A2CD152"/>
@@ -5567,10 +7070,10 @@
       </w:pPr>
     </w:lvl>
   </w:abstractNum>
-  <w:abstractNum w:abstractNumId="8" w15:restartNumberingAfterBreak="0">
+  <w:abstractNum w:abstractNumId="9" w15:restartNumberingAfterBreak="0">
     <w:nsid w:val="56960F5D"/>
     <w:multiLevelType w:val="hybridMultilevel"/>
-    <w:tmpl w:val="0C9AB684"/>
+    <w:tmpl w:val="65E452EC"/>
     <w:lvl w:ilvl="0" w:tplc="0409000F">
       <w:start w:val="1"/>
       <w:numFmt w:val="decimal"/>
@@ -5653,7 +7156,7 @@
       </w:pPr>
     </w:lvl>
   </w:abstractNum>
-  <w:abstractNum w:abstractNumId="9" w15:restartNumberingAfterBreak="0">
+  <w:abstractNum w:abstractNumId="10" w15:restartNumberingAfterBreak="0">
     <w:nsid w:val="5E0A74E7"/>
     <w:multiLevelType w:val="hybridMultilevel"/>
     <w:tmpl w:val="0616C084"/>
@@ -5742,7 +7245,7 @@
       </w:pPr>
     </w:lvl>
   </w:abstractNum>
-  <w:abstractNum w:abstractNumId="10" w15:restartNumberingAfterBreak="0">
+  <w:abstractNum w:abstractNumId="11" w15:restartNumberingAfterBreak="0">
     <w:nsid w:val="6A7B4880"/>
     <w:multiLevelType w:val="hybridMultilevel"/>
     <w:tmpl w:val="56403104"/>
@@ -5831,7 +7334,7 @@
       </w:pPr>
     </w:lvl>
   </w:abstractNum>
-  <w:abstractNum w:abstractNumId="11" w15:restartNumberingAfterBreak="0">
+  <w:abstractNum w:abstractNumId="12" w15:restartNumberingAfterBreak="0">
     <w:nsid w:val="7033279E"/>
     <w:multiLevelType w:val="hybridMultilevel"/>
     <w:tmpl w:val="ECBECBBA"/>
@@ -5920,7 +7423,7 @@
       </w:pPr>
     </w:lvl>
   </w:abstractNum>
-  <w:abstractNum w:abstractNumId="12" w15:restartNumberingAfterBreak="0">
+  <w:abstractNum w:abstractNumId="13" w15:restartNumberingAfterBreak="0">
     <w:nsid w:val="726E3C6D"/>
     <w:multiLevelType w:val="hybridMultilevel"/>
     <w:tmpl w:val="BA6671CE"/>
@@ -6006,7 +7509,7 @@
       </w:pPr>
     </w:lvl>
   </w:abstractNum>
-  <w:abstractNum w:abstractNumId="13" w15:restartNumberingAfterBreak="0">
+  <w:abstractNum w:abstractNumId="14" w15:restartNumberingAfterBreak="0">
     <w:nsid w:val="754A60D9"/>
     <w:multiLevelType w:val="hybridMultilevel"/>
     <w:tmpl w:val="5000994C"/>
@@ -6096,7 +7599,7 @@
     </w:lvl>
   </w:abstractNum>
   <w:num w:numId="1">
-    <w:abstractNumId w:val="12"/>
+    <w:abstractNumId w:val="13"/>
   </w:num>
   <w:num w:numId="2">
     <w:abstractNumId w:val="4"/>
@@ -6105,37 +7608,40 @@
     <w:abstractNumId w:val="3"/>
   </w:num>
   <w:num w:numId="4">
-    <w:abstractNumId w:val="11"/>
+    <w:abstractNumId w:val="12"/>
   </w:num>
   <w:num w:numId="5">
-    <w:abstractNumId w:val="9"/>
+    <w:abstractNumId w:val="10"/>
   </w:num>
   <w:num w:numId="6">
-    <w:abstractNumId w:val="5"/>
+    <w:abstractNumId w:val="6"/>
   </w:num>
   <w:num w:numId="7">
     <w:abstractNumId w:val="0"/>
   </w:num>
   <w:num w:numId="8">
-    <w:abstractNumId w:val="13"/>
+    <w:abstractNumId w:val="14"/>
   </w:num>
   <w:num w:numId="9">
-    <w:abstractNumId w:val="10"/>
+    <w:abstractNumId w:val="11"/>
   </w:num>
   <w:num w:numId="10">
-    <w:abstractNumId w:val="6"/>
+    <w:abstractNumId w:val="7"/>
   </w:num>
   <w:num w:numId="11">
-    <w:abstractNumId w:val="7"/>
+    <w:abstractNumId w:val="8"/>
   </w:num>
   <w:num w:numId="12">
     <w:abstractNumId w:val="1"/>
   </w:num>
   <w:num w:numId="13">
-    <w:abstractNumId w:val="8"/>
+    <w:abstractNumId w:val="9"/>
   </w:num>
   <w:num w:numId="14">
     <w:abstractNumId w:val="2"/>
+  </w:num>
+  <w:num w:numId="15">
+    <w:abstractNumId w:val="5"/>
   </w:num>
 </w:numbering>
 </file>

</xml_diff>